<commit_message>
testing gambar pandoc with .md
</commit_message>
<xml_diff>
--- a/IDEOPTIMASI.docx
+++ b/IDEOPTIMASI.docx
@@ -12,6 +12,71 @@
       </w:pPr>
       <w:r>
         <w:t>Membuka Online Shop</w:t>
+      </w:r>
+    </w:p>
+    <w:p>
+      <w:pPr>
+        <w:pStyle w:val="ListParagraph"/>
+        <w:numPr>
+          <w:ilvl w:val="0"/>
+          <w:numId w:val="1"/>
+        </w:numPr>
+      </w:pPr>
+      <w:r>
+        <w:rPr>
+          <w:noProof/>
+        </w:rPr>
+        <w:drawing>
+          <wp:inline distT="0" distB="0" distL="0" distR="0">
+            <wp:extent cx="1543050" cy="304800"/>
+            <wp:effectExtent l="0" t="0" r="0" b="0"/>
+            <wp:docPr id="1" name="Picture 1" descr="N|Solid"/>
+            <wp:cNvGraphicFramePr>
+              <a:graphicFrameLocks xmlns:a="http://schemas.openxmlformats.org/drawingml/2006/main" noChangeAspect="1"/>
+            </wp:cNvGraphicFramePr>
+            <a:graphic xmlns:a="http://schemas.openxmlformats.org/drawingml/2006/main">
+              <a:graphicData uri="http://schemas.openxmlformats.org/drawingml/2006/picture">
+                <pic:pic xmlns:pic="http://schemas.openxmlformats.org/drawingml/2006/picture">
+                  <pic:nvPicPr>
+                    <pic:cNvPr id="0" name="Picture 1" descr="N|Solid"/>
+                    <pic:cNvPicPr>
+                      <a:picLocks noChangeAspect="1" noChangeArrowheads="1"/>
+                    </pic:cNvPicPr>
+                  </pic:nvPicPr>
+                  <pic:blipFill>
+                    <a:blip r:embed="rId5">
+                      <a:extLst>
+                        <a:ext uri="{28A0092B-C50C-407E-A947-70E740481C1C}">
+                          <a14:useLocalDpi xmlns:a14="http://schemas.microsoft.com/office/drawing/2010/main" val="0"/>
+                        </a:ext>
+                      </a:extLst>
+                    </a:blip>
+                    <a:srcRect/>
+                    <a:stretch>
+                      <a:fillRect/>
+                    </a:stretch>
+                  </pic:blipFill>
+                  <pic:spPr bwMode="auto">
+                    <a:xfrm>
+                      <a:off x="0" y="0"/>
+                      <a:ext cx="1543050" cy="304800"/>
+                    </a:xfrm>
+                    <a:prstGeom prst="rect">
+                      <a:avLst/>
+                    </a:prstGeom>
+                    <a:noFill/>
+                    <a:ln>
+                      <a:noFill/>
+                    </a:ln>
+                  </pic:spPr>
+                </pic:pic>
+              </a:graphicData>
+            </a:graphic>
+          </wp:inline>
+        </w:drawing>
+      </w:r>
+      <w:r>
+        <w:t xml:space="preserve"> tes gambar</w:t>
       </w:r>
       <w:bookmarkStart w:id="0" w:name="_GoBack"/>
       <w:bookmarkEnd w:id="0"/>

</xml_diff>

<commit_message>
penambahan 2 ide optimasi
</commit_message>
<xml_diff>
--- a/IDEOPTIMASI.docx
+++ b/IDEOPTIMASI.docx
@@ -4,79 +4,109 @@
   <w:body>
     <w:p>
       <w:pPr>
+        <w:jc w:val="both"/>
+      </w:pPr>
+      <w:r>
+        <w:t>IDE OPTIMASI</w:t>
+      </w:r>
+    </w:p>
+    <w:p>
+      <w:pPr>
         <w:pStyle w:val="ListParagraph"/>
         <w:numPr>
           <w:ilvl w:val="0"/>
-          <w:numId w:val="1"/>
+          <w:numId w:val="2"/>
         </w:numPr>
+        <w:jc w:val="both"/>
       </w:pPr>
       <w:r>
-        <w:t>Membuka Online Shop</w:t>
+        <w:t>Membuka Cabang baru</w:t>
       </w:r>
     </w:p>
     <w:p>
       <w:pPr>
         <w:pStyle w:val="ListParagraph"/>
+        <w:ind w:left="1440"/>
+        <w:jc w:val="both"/>
+      </w:pPr>
+      <w:r>
+        <w:t>Dengan membuka cabang baru otomatis produk jadi semakin dikenal dan bila produk semakin dikenal pasti penjualan akan meningkat.</w:t>
+      </w:r>
+    </w:p>
+    <w:p>
+      <w:pPr>
+        <w:pStyle w:val="ListParagraph"/>
+        <w:ind w:left="1440"/>
+        <w:jc w:val="both"/>
+      </w:pPr>
+    </w:p>
+    <w:p>
+      <w:pPr>
+        <w:pStyle w:val="ListParagraph"/>
         <w:numPr>
           <w:ilvl w:val="0"/>
-          <w:numId w:val="1"/>
+          <w:numId w:val="2"/>
         </w:numPr>
+        <w:jc w:val="both"/>
       </w:pPr>
       <w:r>
-        <w:rPr>
-          <w:noProof/>
-        </w:rPr>
-        <w:drawing>
-          <wp:inline distT="0" distB="0" distL="0" distR="0">
-            <wp:extent cx="1543050" cy="304800"/>
-            <wp:effectExtent l="0" t="0" r="0" b="0"/>
-            <wp:docPr id="1" name="Picture 1" descr="N|Solid"/>
-            <wp:cNvGraphicFramePr>
-              <a:graphicFrameLocks xmlns:a="http://schemas.openxmlformats.org/drawingml/2006/main" noChangeAspect="1"/>
-            </wp:cNvGraphicFramePr>
-            <a:graphic xmlns:a="http://schemas.openxmlformats.org/drawingml/2006/main">
-              <a:graphicData uri="http://schemas.openxmlformats.org/drawingml/2006/picture">
-                <pic:pic xmlns:pic="http://schemas.openxmlformats.org/drawingml/2006/picture">
-                  <pic:nvPicPr>
-                    <pic:cNvPr id="0" name="Picture 1" descr="N|Solid"/>
-                    <pic:cNvPicPr>
-                      <a:picLocks noChangeAspect="1" noChangeArrowheads="1"/>
-                    </pic:cNvPicPr>
-                  </pic:nvPicPr>
-                  <pic:blipFill>
-                    <a:blip r:embed="rId5">
-                      <a:extLst>
-                        <a:ext uri="{28A0092B-C50C-407E-A947-70E740481C1C}">
-                          <a14:useLocalDpi xmlns:a14="http://schemas.microsoft.com/office/drawing/2010/main" val="0"/>
-                        </a:ext>
-                      </a:extLst>
-                    </a:blip>
-                    <a:srcRect/>
-                    <a:stretch>
-                      <a:fillRect/>
-                    </a:stretch>
-                  </pic:blipFill>
-                  <pic:spPr bwMode="auto">
-                    <a:xfrm>
-                      <a:off x="0" y="0"/>
-                      <a:ext cx="1543050" cy="304800"/>
-                    </a:xfrm>
-                    <a:prstGeom prst="rect">
-                      <a:avLst/>
-                    </a:prstGeom>
-                    <a:noFill/>
-                    <a:ln>
-                      <a:noFill/>
-                    </a:ln>
-                  </pic:spPr>
-                </pic:pic>
-              </a:graphicData>
-            </a:graphic>
-          </wp:inline>
-        </w:drawing>
+        <w:t>Membuat Online Shop</w:t>
       </w:r>
+    </w:p>
+    <w:p>
+      <w:pPr>
+        <w:pStyle w:val="ListParagraph"/>
+        <w:ind w:left="1440"/>
+        <w:jc w:val="both"/>
+      </w:pPr>
       <w:r>
-        <w:t xml:space="preserve"> tes gambar</w:t>
+        <w:t>Pada jaman sekarang banyak orang-orang yang suka membeli lewat Online Shop ketimbang membeli secara langsung, dan juga dengan berjualan melalui Online Shop harga bisa lebih murah dibandingkan toko fisik karena tidak perlu membayar uang untuk sewa bangunan dan lain-lain.</w:t>
+      </w:r>
+    </w:p>
+    <w:p>
+      <w:pPr>
+        <w:pStyle w:val="ListParagraph"/>
+        <w:ind w:left="1440"/>
+        <w:jc w:val="both"/>
+      </w:pPr>
+    </w:p>
+    <w:p>
+      <w:pPr>
+        <w:pStyle w:val="ListParagraph"/>
+        <w:numPr>
+          <w:ilvl w:val="0"/>
+          <w:numId w:val="2"/>
+        </w:numPr>
+        <w:jc w:val="both"/>
+      </w:pPr>
+      <w:r>
+        <w:t>/tambahin/</w:t>
+      </w:r>
+    </w:p>
+    <w:p>
+      <w:pPr>
+        <w:pStyle w:val="ListParagraph"/>
+        <w:numPr>
+          <w:ilvl w:val="0"/>
+          <w:numId w:val="2"/>
+        </w:numPr>
+        <w:jc w:val="both"/>
+      </w:pPr>
+      <w:r>
+        <w:t>/tambahin/</w:t>
+      </w:r>
+    </w:p>
+    <w:p>
+      <w:pPr>
+        <w:pStyle w:val="ListParagraph"/>
+        <w:numPr>
+          <w:ilvl w:val="0"/>
+          <w:numId w:val="2"/>
+        </w:numPr>
+        <w:jc w:val="both"/>
+      </w:pPr>
+      <w:r>
+        <w:t>/tambahin/</w:t>
       </w:r>
       <w:bookmarkStart w:id="0" w:name="_GoBack"/>
       <w:bookmarkEnd w:id="0"/>
@@ -94,6 +124,95 @@
 <file path=word/numbering.xml><?xml version="1.0" encoding="utf-8"?>
 <w:numbering xmlns:wpc="http://schemas.microsoft.com/office/word/2010/wordprocessingCanvas" xmlns:cx="http://schemas.microsoft.com/office/drawing/2014/chartex" xmlns:cx1="http://schemas.microsoft.com/office/drawing/2015/9/8/chartex" xmlns:mc="http://schemas.openxmlformats.org/markup-compatibility/2006" xmlns:o="urn:schemas-microsoft-com:office:office" xmlns:r="http://schemas.openxmlformats.org/officeDocument/2006/relationships" xmlns:m="http://schemas.openxmlformats.org/officeDocument/2006/math" xmlns:v="urn:schemas-microsoft-com:vml" xmlns:wp14="http://schemas.microsoft.com/office/word/2010/wordprocessingDrawing" xmlns:wp="http://schemas.openxmlformats.org/drawingml/2006/wordprocessingDrawing" xmlns:w10="urn:schemas-microsoft-com:office:word" xmlns:w="http://schemas.openxmlformats.org/wordprocessingml/2006/main" xmlns:w14="http://schemas.microsoft.com/office/word/2010/wordml" xmlns:w15="http://schemas.microsoft.com/office/word/2012/wordml" xmlns:w16se="http://schemas.microsoft.com/office/word/2015/wordml/symex" xmlns:wpg="http://schemas.microsoft.com/office/word/2010/wordprocessingGroup" xmlns:wpi="http://schemas.microsoft.com/office/word/2010/wordprocessingInk" xmlns:wne="http://schemas.microsoft.com/office/word/2006/wordml" xmlns:wps="http://schemas.microsoft.com/office/word/2010/wordprocessingShape" mc:Ignorable="w14 w15 w16se wp14">
   <w:abstractNum w:abstractNumId="0" w15:restartNumberingAfterBreak="0">
+    <w:nsid w:val="047407D7"/>
+    <w:multiLevelType w:val="hybridMultilevel"/>
+    <w:tmpl w:val="212E63A6"/>
+    <w:lvl w:ilvl="0" w:tplc="0409000F">
+      <w:start w:val="1"/>
+      <w:numFmt w:val="decimal"/>
+      <w:lvlText w:val="%1."/>
+      <w:lvlJc w:val="left"/>
+      <w:pPr>
+        <w:ind w:left="720" w:hanging="360"/>
+      </w:pPr>
+      <w:rPr>
+        <w:rFonts w:hint="default"/>
+      </w:rPr>
+    </w:lvl>
+    <w:lvl w:ilvl="1" w:tplc="04090019" w:tentative="1">
+      <w:start w:val="1"/>
+      <w:numFmt w:val="lowerLetter"/>
+      <w:lvlText w:val="%2."/>
+      <w:lvlJc w:val="left"/>
+      <w:pPr>
+        <w:ind w:left="1440" w:hanging="360"/>
+      </w:pPr>
+    </w:lvl>
+    <w:lvl w:ilvl="2" w:tplc="0409001B" w:tentative="1">
+      <w:start w:val="1"/>
+      <w:numFmt w:val="lowerRoman"/>
+      <w:lvlText w:val="%3."/>
+      <w:lvlJc w:val="right"/>
+      <w:pPr>
+        <w:ind w:left="2160" w:hanging="180"/>
+      </w:pPr>
+    </w:lvl>
+    <w:lvl w:ilvl="3" w:tplc="0409000F" w:tentative="1">
+      <w:start w:val="1"/>
+      <w:numFmt w:val="decimal"/>
+      <w:lvlText w:val="%4."/>
+      <w:lvlJc w:val="left"/>
+      <w:pPr>
+        <w:ind w:left="2880" w:hanging="360"/>
+      </w:pPr>
+    </w:lvl>
+    <w:lvl w:ilvl="4" w:tplc="04090019" w:tentative="1">
+      <w:start w:val="1"/>
+      <w:numFmt w:val="lowerLetter"/>
+      <w:lvlText w:val="%5."/>
+      <w:lvlJc w:val="left"/>
+      <w:pPr>
+        <w:ind w:left="3600" w:hanging="360"/>
+      </w:pPr>
+    </w:lvl>
+    <w:lvl w:ilvl="5" w:tplc="0409001B" w:tentative="1">
+      <w:start w:val="1"/>
+      <w:numFmt w:val="lowerRoman"/>
+      <w:lvlText w:val="%6."/>
+      <w:lvlJc w:val="right"/>
+      <w:pPr>
+        <w:ind w:left="4320" w:hanging="180"/>
+      </w:pPr>
+    </w:lvl>
+    <w:lvl w:ilvl="6" w:tplc="0409000F" w:tentative="1">
+      <w:start w:val="1"/>
+      <w:numFmt w:val="decimal"/>
+      <w:lvlText w:val="%7."/>
+      <w:lvlJc w:val="left"/>
+      <w:pPr>
+        <w:ind w:left="5040" w:hanging="360"/>
+      </w:pPr>
+    </w:lvl>
+    <w:lvl w:ilvl="7" w:tplc="04090019" w:tentative="1">
+      <w:start w:val="1"/>
+      <w:numFmt w:val="lowerLetter"/>
+      <w:lvlText w:val="%8."/>
+      <w:lvlJc w:val="left"/>
+      <w:pPr>
+        <w:ind w:left="5760" w:hanging="360"/>
+      </w:pPr>
+    </w:lvl>
+    <w:lvl w:ilvl="8" w:tplc="0409001B" w:tentative="1">
+      <w:start w:val="1"/>
+      <w:numFmt w:val="lowerRoman"/>
+      <w:lvlText w:val="%9."/>
+      <w:lvlJc w:val="right"/>
+      <w:pPr>
+        <w:ind w:left="6480" w:hanging="180"/>
+      </w:pPr>
+    </w:lvl>
+  </w:abstractNum>
+  <w:abstractNum w:abstractNumId="1" w15:restartNumberingAfterBreak="0">
     <w:nsid w:val="098D1E38"/>
     <w:multiLevelType w:val="hybridMultilevel"/>
     <w:tmpl w:val="087AB03C"/>
@@ -183,6 +302,9 @@
     </w:lvl>
   </w:abstractNum>
   <w:num w:numId="1">
+    <w:abstractNumId w:val="1"/>
+  </w:num>
+  <w:num w:numId="2">
     <w:abstractNumId w:val="0"/>
   </w:num>
 </w:numbering>

</xml_diff>